<commit_message>
Correction du cas d'utilisation. Ajout de la précondition. closes #3
</commit_message>
<xml_diff>
--- a/docs/fonctionnel/cas_utilisation_creer_partie.docx
+++ b/docs/fonctionnel/cas_utilisation_creer_partie.docx
@@ -5,7 +5,7 @@
     <w:p>
       <w:pPr>
         <w:pStyle w:val="Titre3"/>
-        <w:shd w:fill="DBE5F1" w:val="clear"/>
+        <w:shd w:val="clear" w:fill="DBE5F1"/>
         <w:spacing w:before="300" w:after="240"/>
         <w:rPr/>
       </w:pPr>
@@ -36,7 +36,7 @@
       <w:tblPr>
         <w:tblW w:w="10782" w:type="dxa"/>
         <w:jc w:val="left"/>
-        <w:tblInd w:w="9" w:type="dxa"/>
+        <w:tblInd w:w="4" w:type="dxa"/>
         <w:tblBorders>
           <w:top w:val="single" w:sz="4" w:space="0" w:color="000001"/>
           <w:left w:val="single" w:sz="4" w:space="0" w:color="000001"/>
@@ -47,16 +47,16 @@
         </w:tblBorders>
         <w:tblCellMar>
           <w:top w:w="9" w:type="dxa"/>
-          <w:left w:w="4" w:type="dxa"/>
+          <w:left w:w="-1" w:type="dxa"/>
           <w:bottom w:w="0" w:type="dxa"/>
           <w:right w:w="9" w:type="dxa"/>
         </w:tblCellMar>
         <w:tblLook w:val="0600" w:noVBand="1" w:noHBand="1" w:lastColumn="0" w:firstColumn="0" w:lastRow="0" w:firstRow="0"/>
       </w:tblPr>
       <w:tblGrid>
-        <w:gridCol w:w="3221"/>
+        <w:gridCol w:w="3220"/>
         <w:gridCol w:w="4442"/>
-        <w:gridCol w:w="3119"/>
+        <w:gridCol w:w="3120"/>
       </w:tblGrid>
       <w:tr>
         <w:trPr>
@@ -64,7 +64,7 @@
         </w:trPr>
         <w:tc>
           <w:tcPr>
-            <w:tcW w:w="3221" w:type="dxa"/>
+            <w:tcW w:w="3220" w:type="dxa"/>
             <w:tcBorders>
               <w:top w:val="single" w:sz="4" w:space="0" w:color="000001"/>
               <w:left w:val="single" w:sz="4" w:space="0" w:color="000001"/>
@@ -75,7 +75,7 @@
             </w:tcBorders>
             <w:shd w:color="auto" w:fill="4F81BD" w:themeFill="accent1" w:val="clear"/>
             <w:tcMar>
-              <w:left w:w="4" w:type="dxa"/>
+              <w:left w:w="-1" w:type="dxa"/>
             </w:tcMar>
             <w:vAlign w:val="center"/>
           </w:tcPr>
@@ -92,7 +92,7 @@
         </w:tc>
         <w:tc>
           <w:tcPr>
-            <w:tcW w:w="7561" w:type="dxa"/>
+            <w:tcW w:w="7562" w:type="dxa"/>
             <w:gridSpan w:val="2"/>
             <w:tcBorders>
               <w:top w:val="single" w:sz="4" w:space="0" w:color="000001"/>
@@ -104,7 +104,7 @@
             </w:tcBorders>
             <w:shd w:color="auto" w:fill="4F81BD" w:themeFill="accent1" w:val="clear"/>
             <w:tcMar>
-              <w:left w:w="4" w:type="dxa"/>
+              <w:left w:w="-1" w:type="dxa"/>
             </w:tcMar>
             <w:vAlign w:val="center"/>
           </w:tcPr>
@@ -126,7 +126,7 @@
         </w:trPr>
         <w:tc>
           <w:tcPr>
-            <w:tcW w:w="3221" w:type="dxa"/>
+            <w:tcW w:w="3220" w:type="dxa"/>
             <w:tcBorders>
               <w:top w:val="single" w:sz="4" w:space="0" w:color="000001"/>
               <w:left w:val="single" w:sz="4" w:space="0" w:color="000001"/>
@@ -137,7 +137,7 @@
             </w:tcBorders>
             <w:shd w:color="auto" w:fill="C6D9F1" w:themeFill="text2" w:themeFillTint="33" w:val="clear"/>
             <w:tcMar>
-              <w:left w:w="4" w:type="dxa"/>
+              <w:left w:w="-1" w:type="dxa"/>
             </w:tcMar>
             <w:vAlign w:val="center"/>
           </w:tcPr>
@@ -158,7 +158,7 @@
         </w:tc>
         <w:tc>
           <w:tcPr>
-            <w:tcW w:w="7561" w:type="dxa"/>
+            <w:tcW w:w="7562" w:type="dxa"/>
             <w:gridSpan w:val="2"/>
             <w:tcBorders>
               <w:top w:val="single" w:sz="4" w:space="0" w:color="000001"/>
@@ -170,26 +170,18 @@
             </w:tcBorders>
             <w:shd w:color="auto" w:fill="FFFFFF" w:val="clear"/>
             <w:tcMar>
-              <w:left w:w="4" w:type="dxa"/>
-            </w:tcMar>
-          </w:tcPr>
-          <w:p>
-            <w:pPr>
-              <w:pStyle w:val="Normal"/>
-              <w:spacing w:before="0" w:after="0"/>
-              <w:rPr/>
-            </w:pPr>
-            <w:r>
-              <w:rPr/>
-              <w:t>L</w:t>
-            </w:r>
-            <w:r>
-              <w:rPr/>
-              <w:t>e joueur crée une partie</w:t>
-            </w:r>
-            <w:r>
-              <w:rPr/>
-              <w:t>.</w:t>
+              <w:left w:w="-1" w:type="dxa"/>
+            </w:tcMar>
+          </w:tcPr>
+          <w:p>
+            <w:pPr>
+              <w:pStyle w:val="Normal"/>
+              <w:spacing w:before="0" w:after="0"/>
+              <w:rPr/>
+            </w:pPr>
+            <w:r>
+              <w:rPr/>
+              <w:t>Le joueur crée une partie.</w:t>
             </w:r>
           </w:p>
         </w:tc>
@@ -200,7 +192,7 @@
         </w:trPr>
         <w:tc>
           <w:tcPr>
-            <w:tcW w:w="3221" w:type="dxa"/>
+            <w:tcW w:w="3220" w:type="dxa"/>
             <w:tcBorders>
               <w:top w:val="single" w:sz="4" w:space="0" w:color="000001"/>
               <w:left w:val="single" w:sz="4" w:space="0" w:color="000001"/>
@@ -211,7 +203,7 @@
             </w:tcBorders>
             <w:shd w:color="auto" w:fill="C6D9F1" w:themeFill="text2" w:themeFillTint="33" w:val="clear"/>
             <w:tcMar>
-              <w:left w:w="4" w:type="dxa"/>
+              <w:left w:w="-1" w:type="dxa"/>
             </w:tcMar>
             <w:vAlign w:val="center"/>
           </w:tcPr>
@@ -232,7 +224,7 @@
         </w:tc>
         <w:tc>
           <w:tcPr>
-            <w:tcW w:w="7561" w:type="dxa"/>
+            <w:tcW w:w="7562" w:type="dxa"/>
             <w:gridSpan w:val="2"/>
             <w:tcBorders>
               <w:top w:val="single" w:sz="4" w:space="0" w:color="000001"/>
@@ -244,22 +236,18 @@
             </w:tcBorders>
             <w:shd w:color="auto" w:fill="FFFFFF" w:val="clear"/>
             <w:tcMar>
-              <w:left w:w="4" w:type="dxa"/>
-            </w:tcMar>
-          </w:tcPr>
-          <w:p>
-            <w:pPr>
-              <w:pStyle w:val="Normal"/>
-              <w:spacing w:before="0" w:after="0"/>
-              <w:rPr/>
-            </w:pPr>
-            <w:r>
-              <w:rPr/>
-              <w:t>L</w:t>
-            </w:r>
-            <w:r>
-              <w:rPr/>
-              <w:t>e joueur</w:t>
+              <w:left w:w="-1" w:type="dxa"/>
+            </w:tcMar>
+          </w:tcPr>
+          <w:p>
+            <w:pPr>
+              <w:pStyle w:val="Normal"/>
+              <w:spacing w:before="0" w:after="0"/>
+              <w:rPr/>
+            </w:pPr>
+            <w:r>
+              <w:rPr/>
+              <w:t>Le joueur</w:t>
             </w:r>
           </w:p>
         </w:tc>
@@ -270,7 +258,7 @@
         </w:trPr>
         <w:tc>
           <w:tcPr>
-            <w:tcW w:w="3221" w:type="dxa"/>
+            <w:tcW w:w="3220" w:type="dxa"/>
             <w:vMerge w:val="restart"/>
             <w:tcBorders>
               <w:top w:val="single" w:sz="4" w:space="0" w:color="000001"/>
@@ -282,7 +270,7 @@
             </w:tcBorders>
             <w:shd w:color="auto" w:fill="C6D9F1" w:themeFill="text2" w:themeFillTint="33" w:val="clear"/>
             <w:tcMar>
-              <w:left w:w="4" w:type="dxa"/>
+              <w:left w:w="-1" w:type="dxa"/>
             </w:tcMar>
             <w:vAlign w:val="center"/>
           </w:tcPr>
@@ -314,7 +302,7 @@
             </w:tcBorders>
             <w:shd w:color="auto" w:fill="C6D9F1" w:themeFill="text2" w:themeFillTint="33" w:val="clear"/>
             <w:tcMar>
-              <w:left w:w="4" w:type="dxa"/>
+              <w:left w:w="-1" w:type="dxa"/>
             </w:tcMar>
             <w:vAlign w:val="center"/>
           </w:tcPr>
@@ -335,7 +323,7 @@
         </w:tc>
         <w:tc>
           <w:tcPr>
-            <w:tcW w:w="3119" w:type="dxa"/>
+            <w:tcW w:w="3120" w:type="dxa"/>
             <w:tcBorders>
               <w:top w:val="single" w:sz="4" w:space="0" w:color="000001"/>
               <w:left w:val="single" w:sz="4" w:space="0" w:color="000001"/>
@@ -346,7 +334,7 @@
             </w:tcBorders>
             <w:shd w:color="auto" w:fill="C6D9F1" w:themeFill="text2" w:themeFillTint="33" w:val="clear"/>
             <w:tcMar>
-              <w:left w:w="4" w:type="dxa"/>
+              <w:left w:w="-1" w:type="dxa"/>
             </w:tcMar>
             <w:vAlign w:val="center"/>
           </w:tcPr>
@@ -372,7 +360,7 @@
         </w:trPr>
         <w:tc>
           <w:tcPr>
-            <w:tcW w:w="3221" w:type="dxa"/>
+            <w:tcW w:w="3220" w:type="dxa"/>
             <w:vMerge w:val="continue"/>
             <w:tcBorders>
               <w:top w:val="single" w:sz="4" w:space="0" w:color="000001"/>
@@ -414,7 +402,7 @@
             </w:tcBorders>
             <w:shd w:color="auto" w:fill="FFFFFF" w:val="clear"/>
             <w:tcMar>
-              <w:left w:w="4" w:type="dxa"/>
+              <w:left w:w="-1" w:type="dxa"/>
             </w:tcMar>
           </w:tcPr>
           <w:p>
@@ -431,7 +419,7 @@
         </w:tc>
         <w:tc>
           <w:tcPr>
-            <w:tcW w:w="3119" w:type="dxa"/>
+            <w:tcW w:w="3120" w:type="dxa"/>
             <w:tcBorders>
               <w:top w:val="single" w:sz="4" w:space="0" w:color="000001"/>
               <w:left w:val="single" w:sz="4" w:space="0" w:color="000001"/>
@@ -442,7 +430,7 @@
             </w:tcBorders>
             <w:shd w:color="auto" w:fill="FFFFFF" w:val="clear"/>
             <w:tcMar>
-              <w:left w:w="4" w:type="dxa"/>
+              <w:left w:w="-1" w:type="dxa"/>
             </w:tcMar>
           </w:tcPr>
           <w:p>
@@ -454,6 +442,81 @@
             <w:r>
               <w:rPr/>
               <w:t>Créer une partie</w:t>
+            </w:r>
+          </w:p>
+        </w:tc>
+      </w:tr>
+      <w:tr>
+        <w:trPr>
+          <w:trHeight w:val="261" w:hRule="atLeast"/>
+        </w:trPr>
+        <w:tc>
+          <w:tcPr>
+            <w:tcW w:w="3220" w:type="dxa"/>
+            <w:tcBorders>
+              <w:left w:val="single" w:sz="4" w:space="0" w:color="000001"/>
+              <w:bottom w:val="single" w:sz="4" w:space="0" w:color="000001"/>
+              <w:right w:val="single" w:sz="4" w:space="0" w:color="000001"/>
+              <w:insideH w:val="single" w:sz="4" w:space="0" w:color="000001"/>
+              <w:insideV w:val="single" w:sz="4" w:space="0" w:color="000001"/>
+            </w:tcBorders>
+            <w:shd w:color="auto" w:fill="C6D9F1" w:themeFill="text2" w:themeFillTint="33" w:val="clear"/>
+            <w:tcMar>
+              <w:top w:w="0" w:type="dxa"/>
+              <w:left w:w="-5" w:type="dxa"/>
+              <w:right w:w="0" w:type="dxa"/>
+            </w:tcMar>
+            <w:vAlign w:val="center"/>
+          </w:tcPr>
+          <w:p>
+            <w:pPr>
+              <w:pStyle w:val="Normal"/>
+              <w:spacing w:before="0" w:after="0"/>
+              <w:rPr>
+                <w:b/>
+                <w:b/>
+                <w:bCs/>
+                <w:i w:val="false"/>
+                <w:i w:val="false"/>
+                <w:iCs w:val="false"/>
+              </w:rPr>
+            </w:pPr>
+            <w:r>
+              <w:rPr>
+                <w:b/>
+                <w:bCs/>
+                <w:i w:val="false"/>
+                <w:iCs w:val="false"/>
+              </w:rPr>
+              <w:t>Précondition</w:t>
+            </w:r>
+          </w:p>
+        </w:tc>
+        <w:tc>
+          <w:tcPr>
+            <w:tcW w:w="7562" w:type="dxa"/>
+            <w:gridSpan w:val="2"/>
+            <w:tcBorders>
+              <w:left w:val="single" w:sz="4" w:space="0" w:color="000001"/>
+              <w:bottom w:val="single" w:sz="4" w:space="0" w:color="000001"/>
+              <w:right w:val="single" w:sz="4" w:space="0" w:color="000001"/>
+              <w:insideH w:val="single" w:sz="4" w:space="0" w:color="000001"/>
+              <w:insideV w:val="single" w:sz="4" w:space="0" w:color="000001"/>
+            </w:tcBorders>
+            <w:shd w:color="auto" w:fill="FFFFFF" w:val="clear"/>
+            <w:tcMar>
+              <w:left w:w="-1" w:type="dxa"/>
+            </w:tcMar>
+          </w:tcPr>
+          <w:p>
+            <w:pPr>
+              <w:pStyle w:val="Normal"/>
+              <w:spacing w:before="0" w:after="0"/>
+              <w:rPr/>
+            </w:pPr>
+            <w:r>
+              <w:rPr/>
+              <w:t>Etre sur le menu principal du jeu.</w:t>
             </w:r>
           </w:p>
         </w:tc>
@@ -472,7 +535,7 @@
       <w:tblPr>
         <w:tblW w:w="10782" w:type="dxa"/>
         <w:jc w:val="left"/>
-        <w:tblInd w:w="9" w:type="dxa"/>
+        <w:tblInd w:w="4" w:type="dxa"/>
         <w:tblBorders>
           <w:top w:val="single" w:sz="4" w:space="0" w:color="000001"/>
           <w:left w:val="single" w:sz="4" w:space="0" w:color="000001"/>
@@ -483,16 +546,16 @@
         </w:tblBorders>
         <w:tblCellMar>
           <w:top w:w="9" w:type="dxa"/>
-          <w:left w:w="4" w:type="dxa"/>
+          <w:left w:w="-1" w:type="dxa"/>
           <w:bottom w:w="0" w:type="dxa"/>
           <w:right w:w="9" w:type="dxa"/>
         </w:tblCellMar>
         <w:tblLook w:val="0600" w:noVBand="1" w:noHBand="1" w:lastColumn="0" w:firstColumn="0" w:lastRow="0" w:firstRow="0"/>
       </w:tblPr>
       <w:tblGrid>
-        <w:gridCol w:w="3221"/>
+        <w:gridCol w:w="3220"/>
         <w:gridCol w:w="807"/>
-        <w:gridCol w:w="6754"/>
+        <w:gridCol w:w="6755"/>
       </w:tblGrid>
       <w:tr>
         <w:trPr>
@@ -500,7 +563,7 @@
         </w:trPr>
         <w:tc>
           <w:tcPr>
-            <w:tcW w:w="3221" w:type="dxa"/>
+            <w:tcW w:w="3220" w:type="dxa"/>
             <w:tcBorders>
               <w:top w:val="single" w:sz="4" w:space="0" w:color="000001"/>
               <w:left w:val="single" w:sz="4" w:space="0" w:color="000001"/>
@@ -511,7 +574,7 @@
             </w:tcBorders>
             <w:shd w:color="auto" w:fill="C6D9F1" w:themeFill="text2" w:themeFillTint="33" w:val="clear"/>
             <w:tcMar>
-              <w:left w:w="4" w:type="dxa"/>
+              <w:left w:w="-1" w:type="dxa"/>
             </w:tcMar>
             <w:vAlign w:val="center"/>
           </w:tcPr>
@@ -543,7 +606,7 @@
             </w:tcBorders>
             <w:shd w:color="auto" w:fill="C6D9F1" w:themeFill="text2" w:themeFillTint="33" w:val="clear"/>
             <w:tcMar>
-              <w:left w:w="4" w:type="dxa"/>
+              <w:left w:w="-1" w:type="dxa"/>
             </w:tcMar>
             <w:vAlign w:val="center"/>
           </w:tcPr>
@@ -564,7 +627,7 @@
         </w:tc>
         <w:tc>
           <w:tcPr>
-            <w:tcW w:w="6754" w:type="dxa"/>
+            <w:tcW w:w="6755" w:type="dxa"/>
             <w:tcBorders>
               <w:top w:val="single" w:sz="4" w:space="0" w:color="000001"/>
               <w:left w:val="single" w:sz="4" w:space="0" w:color="000001"/>
@@ -575,7 +638,7 @@
             </w:tcBorders>
             <w:shd w:color="auto" w:fill="C6D9F1" w:themeFill="text2" w:themeFillTint="33" w:val="clear"/>
             <w:tcMar>
-              <w:left w:w="4" w:type="dxa"/>
+              <w:left w:w="-1" w:type="dxa"/>
             </w:tcMar>
             <w:vAlign w:val="center"/>
           </w:tcPr>
@@ -601,17 +664,19 @@
         </w:trPr>
         <w:tc>
           <w:tcPr>
-            <w:tcW w:w="3221" w:type="dxa"/>
+            <w:tcW w:w="3220" w:type="dxa"/>
             <w:vMerge w:val="restart"/>
             <w:tcBorders>
               <w:top w:val="single" w:sz="4" w:space="0" w:color="000001"/>
               <w:left w:val="single" w:sz="4" w:space="0" w:color="000001"/>
-              <w:right w:val="single" w:sz="4" w:space="0" w:color="000001"/>
+              <w:bottom w:val="single" w:sz="4" w:space="0" w:color="000001"/>
+              <w:right w:val="single" w:sz="4" w:space="0" w:color="000001"/>
+              <w:insideH w:val="single" w:sz="4" w:space="0" w:color="000001"/>
               <w:insideV w:val="single" w:sz="4" w:space="0" w:color="000001"/>
             </w:tcBorders>
             <w:shd w:color="auto" w:fill="C6D9F1" w:themeFill="text2" w:themeFillTint="33" w:val="clear"/>
             <w:tcMar>
-              <w:left w:w="4" w:type="dxa"/>
+              <w:left w:w="-1" w:type="dxa"/>
             </w:tcMar>
             <w:vAlign w:val="center"/>
           </w:tcPr>
@@ -657,7 +722,7 @@
             </w:tcBorders>
             <w:shd w:color="auto" w:fill="auto" w:val="clear"/>
             <w:tcMar>
-              <w:left w:w="4" w:type="dxa"/>
+              <w:left w:w="-1" w:type="dxa"/>
             </w:tcMar>
           </w:tcPr>
           <w:p>
@@ -680,7 +745,7 @@
         </w:tc>
         <w:tc>
           <w:tcPr>
-            <w:tcW w:w="6754" w:type="dxa"/>
+            <w:tcW w:w="6755" w:type="dxa"/>
             <w:tcBorders>
               <w:top w:val="single" w:sz="4" w:space="0" w:color="000001"/>
               <w:left w:val="single" w:sz="4" w:space="0" w:color="000001"/>
@@ -691,7 +756,7 @@
             </w:tcBorders>
             <w:shd w:color="auto" w:fill="auto" w:val="clear"/>
             <w:tcMar>
-              <w:left w:w="4" w:type="dxa"/>
+              <w:left w:w="-1" w:type="dxa"/>
             </w:tcMar>
           </w:tcPr>
           <w:p>
@@ -705,28 +770,7 @@
                 <w:rFonts w:eastAsia="Times New Roman" w:cs="Arial"/>
                 <w:lang w:eastAsia="fr-CA"/>
               </w:rPr>
-              <w:t>L</w:t>
-            </w:r>
-            <w:r>
-              <w:rPr>
-                <w:rFonts w:eastAsia="Times New Roman" w:cs="Arial"/>
-                <w:lang w:eastAsia="fr-CA"/>
-              </w:rPr>
-              <w:t xml:space="preserve">e joueur </w:t>
-            </w:r>
-            <w:r>
-              <w:rPr>
-                <w:rFonts w:eastAsia="Times New Roman" w:cs="Arial"/>
-                <w:lang w:eastAsia="fr-CA"/>
-              </w:rPr>
-              <w:t>clique sur « Heberger »</w:t>
-            </w:r>
-            <w:r>
-              <w:rPr>
-                <w:rFonts w:eastAsia="Times New Roman" w:cs="Arial"/>
-                <w:lang w:eastAsia="fr-CA"/>
-              </w:rPr>
-              <w:t>.</w:t>
+              <w:t>Le joueur clique sur « Heberger ».</w:t>
             </w:r>
             <w:r>
               <w:rPr>
@@ -745,16 +789,19 @@
         </w:trPr>
         <w:tc>
           <w:tcPr>
-            <w:tcW w:w="3221" w:type="dxa"/>
+            <w:tcW w:w="3220" w:type="dxa"/>
             <w:vMerge w:val="continue"/>
             <w:tcBorders>
-              <w:left w:val="single" w:sz="4" w:space="0" w:color="000001"/>
-              <w:right w:val="single" w:sz="4" w:space="0" w:color="000001"/>
+              <w:top w:val="single" w:sz="4" w:space="0" w:color="000001"/>
+              <w:left w:val="single" w:sz="4" w:space="0" w:color="000001"/>
+              <w:bottom w:val="single" w:sz="4" w:space="0" w:color="000001"/>
+              <w:right w:val="single" w:sz="4" w:space="0" w:color="000001"/>
+              <w:insideH w:val="single" w:sz="4" w:space="0" w:color="000001"/>
               <w:insideV w:val="single" w:sz="4" w:space="0" w:color="000001"/>
             </w:tcBorders>
             <w:shd w:color="auto" w:fill="C6D9F1" w:themeFill="text2" w:themeFillTint="33" w:val="clear"/>
             <w:tcMar>
-              <w:left w:w="4" w:type="dxa"/>
+              <w:left w:w="-1" w:type="dxa"/>
             </w:tcMar>
             <w:vAlign w:val="center"/>
           </w:tcPr>
@@ -782,7 +829,7 @@
             </w:tcBorders>
             <w:shd w:color="auto" w:fill="auto" w:val="clear"/>
             <w:tcMar>
-              <w:left w:w="4" w:type="dxa"/>
+              <w:left w:w="-1" w:type="dxa"/>
             </w:tcMar>
           </w:tcPr>
           <w:p>
@@ -805,7 +852,7 @@
         </w:tc>
         <w:tc>
           <w:tcPr>
-            <w:tcW w:w="6754" w:type="dxa"/>
+            <w:tcW w:w="6755" w:type="dxa"/>
             <w:tcBorders>
               <w:top w:val="single" w:sz="4" w:space="0" w:color="000001"/>
               <w:left w:val="single" w:sz="4" w:space="0" w:color="000001"/>
@@ -816,7 +863,7 @@
             </w:tcBorders>
             <w:shd w:color="auto" w:fill="auto" w:val="clear"/>
             <w:tcMar>
-              <w:left w:w="4" w:type="dxa"/>
+              <w:left w:w="-1" w:type="dxa"/>
             </w:tcMar>
           </w:tcPr>
           <w:p>
@@ -837,20 +884,10 @@
                 <w:rFonts w:eastAsia="Times New Roman" w:cs="Arial"/>
                 <w:b w:val="false"/>
                 <w:bCs w:val="false"/>
-                <w:color w:val="auto"/>
-                <w:lang w:eastAsia="fr-CA"/>
-              </w:rPr>
-              <w:t>de création de la partie</w:t>
-            </w:r>
-            <w:r>
-              <w:rPr>
-                <w:rFonts w:eastAsia="Times New Roman" w:cs="Arial"/>
-                <w:b w:val="false"/>
-                <w:bCs w:val="false"/>
-                <w:color w:val="auto"/>
-                <w:lang w:eastAsia="fr-CA"/>
-              </w:rPr>
-              <w:t>.</w:t>
+                <w:color w:val="00000A"/>
+                <w:lang w:eastAsia="fr-CA"/>
+              </w:rPr>
+              <w:t>de création de la partie.</w:t>
             </w:r>
           </w:p>
         </w:tc>
@@ -861,16 +898,19 @@
         </w:trPr>
         <w:tc>
           <w:tcPr>
-            <w:tcW w:w="3221" w:type="dxa"/>
+            <w:tcW w:w="3220" w:type="dxa"/>
             <w:vMerge w:val="continue"/>
             <w:tcBorders>
-              <w:left w:val="single" w:sz="4" w:space="0" w:color="000001"/>
-              <w:right w:val="single" w:sz="4" w:space="0" w:color="000001"/>
+              <w:top w:val="single" w:sz="4" w:space="0" w:color="000001"/>
+              <w:left w:val="single" w:sz="4" w:space="0" w:color="000001"/>
+              <w:bottom w:val="single" w:sz="4" w:space="0" w:color="000001"/>
+              <w:right w:val="single" w:sz="4" w:space="0" w:color="000001"/>
+              <w:insideH w:val="single" w:sz="4" w:space="0" w:color="000001"/>
               <w:insideV w:val="single" w:sz="4" w:space="0" w:color="000001"/>
             </w:tcBorders>
             <w:shd w:color="auto" w:fill="C6D9F1" w:themeFill="text2" w:themeFillTint="33" w:val="clear"/>
             <w:tcMar>
-              <w:left w:w="4" w:type="dxa"/>
+              <w:left w:w="-1" w:type="dxa"/>
             </w:tcMar>
             <w:vAlign w:val="center"/>
           </w:tcPr>
@@ -898,7 +938,7 @@
             </w:tcBorders>
             <w:shd w:color="auto" w:fill="auto" w:val="clear"/>
             <w:tcMar>
-              <w:left w:w="4" w:type="dxa"/>
+              <w:left w:w="-1" w:type="dxa"/>
             </w:tcMar>
           </w:tcPr>
           <w:p>
@@ -921,7 +961,7 @@
         </w:tc>
         <w:tc>
           <w:tcPr>
-            <w:tcW w:w="6754" w:type="dxa"/>
+            <w:tcW w:w="6755" w:type="dxa"/>
             <w:tcBorders>
               <w:top w:val="single" w:sz="4" w:space="0" w:color="000001"/>
               <w:left w:val="single" w:sz="4" w:space="0" w:color="000001"/>
@@ -932,7 +972,7 @@
             </w:tcBorders>
             <w:shd w:color="auto" w:fill="auto" w:val="clear"/>
             <w:tcMar>
-              <w:left w:w="4" w:type="dxa"/>
+              <w:left w:w="-1" w:type="dxa"/>
             </w:tcMar>
           </w:tcPr>
           <w:p>
@@ -954,23 +994,7 @@
                 <w:color w:val="8DB3E2" w:themeColor="text2" w:themeTint="66"/>
                 <w:lang w:eastAsia="fr-CA"/>
               </w:rPr>
-              <w:t xml:space="preserve">« </w:t>
-            </w:r>
-            <w:r>
-              <w:rPr>
-                <w:rFonts w:eastAsia="Times New Roman" w:cs="Arial"/>
-                <w:color w:val="8DB3E2" w:themeColor="text2" w:themeTint="66"/>
-                <w:lang w:eastAsia="fr-CA"/>
-              </w:rPr>
-              <w:t xml:space="preserve">Valider </w:t>
-            </w:r>
-            <w:r>
-              <w:rPr>
-                <w:rFonts w:eastAsia="Times New Roman" w:cs="Arial"/>
-                <w:color w:val="8DB3E2" w:themeColor="text2" w:themeTint="66"/>
-                <w:lang w:eastAsia="fr-CA"/>
-              </w:rPr>
-              <w:t>».</w:t>
+              <w:t>« Valider ».</w:t>
             </w:r>
           </w:p>
         </w:tc>
@@ -981,16 +1005,19 @@
         </w:trPr>
         <w:tc>
           <w:tcPr>
-            <w:tcW w:w="3221" w:type="dxa"/>
+            <w:tcW w:w="3220" w:type="dxa"/>
             <w:vMerge w:val="continue"/>
             <w:tcBorders>
-              <w:left w:val="single" w:sz="4" w:space="0" w:color="000001"/>
-              <w:right w:val="single" w:sz="4" w:space="0" w:color="000001"/>
+              <w:top w:val="single" w:sz="4" w:space="0" w:color="000001"/>
+              <w:left w:val="single" w:sz="4" w:space="0" w:color="000001"/>
+              <w:bottom w:val="single" w:sz="4" w:space="0" w:color="000001"/>
+              <w:right w:val="single" w:sz="4" w:space="0" w:color="000001"/>
+              <w:insideH w:val="single" w:sz="4" w:space="0" w:color="000001"/>
               <w:insideV w:val="single" w:sz="4" w:space="0" w:color="000001"/>
             </w:tcBorders>
             <w:shd w:color="auto" w:fill="C6D9F1" w:themeFill="text2" w:themeFillTint="33" w:val="clear"/>
             <w:tcMar>
-              <w:left w:w="4" w:type="dxa"/>
+              <w:left w:w="-1" w:type="dxa"/>
             </w:tcMar>
             <w:vAlign w:val="center"/>
           </w:tcPr>
@@ -1018,7 +1045,7 @@
             </w:tcBorders>
             <w:shd w:color="auto" w:fill="auto" w:val="clear"/>
             <w:tcMar>
-              <w:left w:w="4" w:type="dxa"/>
+              <w:left w:w="-1" w:type="dxa"/>
             </w:tcMar>
           </w:tcPr>
           <w:p>
@@ -1041,7 +1068,7 @@
         </w:tc>
         <w:tc>
           <w:tcPr>
-            <w:tcW w:w="6754" w:type="dxa"/>
+            <w:tcW w:w="6755" w:type="dxa"/>
             <w:tcBorders>
               <w:top w:val="single" w:sz="4" w:space="0" w:color="000001"/>
               <w:left w:val="single" w:sz="4" w:space="0" w:color="000001"/>
@@ -1052,7 +1079,7 @@
             </w:tcBorders>
             <w:shd w:color="auto" w:fill="auto" w:val="clear"/>
             <w:tcMar>
-              <w:left w:w="4" w:type="dxa"/>
+              <w:left w:w="-1" w:type="dxa"/>
             </w:tcMar>
           </w:tcPr>
           <w:p>
@@ -1066,35 +1093,7 @@
                 <w:rFonts w:eastAsia="Times New Roman" w:cs="Arial"/>
                 <w:lang w:eastAsia="fr-CA"/>
               </w:rPr>
-              <w:t>Le système valide les données entrées dans les champs selon les règles de la section « Règles de validité d</w:t>
-            </w:r>
-            <w:r>
-              <w:rPr>
-                <w:rFonts w:eastAsia="Times New Roman" w:cs="Arial"/>
-                <w:lang w:eastAsia="fr-CA"/>
-              </w:rPr>
-              <w:t>e la partie</w:t>
-            </w:r>
-            <w:r>
-              <w:rPr>
-                <w:rFonts w:eastAsia="Times New Roman" w:cs="Arial"/>
-                <w:lang w:eastAsia="fr-CA"/>
-              </w:rPr>
-              <w:t xml:space="preserve"> », </w:t>
-            </w:r>
-            <w:r>
-              <w:rPr>
-                <w:rFonts w:eastAsia="Times New Roman" w:cs="Arial"/>
-                <w:lang w:eastAsia="fr-CA"/>
-              </w:rPr>
-              <w:t>crée la partie, et affiche l’écran des connexions</w:t>
-            </w:r>
-            <w:r>
-              <w:rPr>
-                <w:rFonts w:eastAsia="Times New Roman" w:cs="Arial"/>
-                <w:lang w:eastAsia="fr-CA"/>
-              </w:rPr>
-              <w:t>.</w:t>
+              <w:t>Le système valide les données entrées dans les champs selon les règles de la section « Règles de validité de la partie », crée la partie, et affiche l’écran des connexions.</w:t>
             </w:r>
           </w:p>
         </w:tc>
@@ -1105,16 +1104,19 @@
         </w:trPr>
         <w:tc>
           <w:tcPr>
-            <w:tcW w:w="3221" w:type="dxa"/>
+            <w:tcW w:w="3220" w:type="dxa"/>
             <w:vMerge w:val="continue"/>
             <w:tcBorders>
-              <w:left w:val="single" w:sz="4" w:space="0" w:color="000001"/>
-              <w:right w:val="single" w:sz="4" w:space="0" w:color="000001"/>
+              <w:top w:val="single" w:sz="4" w:space="0" w:color="000001"/>
+              <w:left w:val="single" w:sz="4" w:space="0" w:color="000001"/>
+              <w:bottom w:val="single" w:sz="4" w:space="0" w:color="000001"/>
+              <w:right w:val="single" w:sz="4" w:space="0" w:color="000001"/>
+              <w:insideH w:val="single" w:sz="4" w:space="0" w:color="000001"/>
               <w:insideV w:val="single" w:sz="4" w:space="0" w:color="000001"/>
             </w:tcBorders>
             <w:shd w:color="auto" w:fill="C6D9F1" w:themeFill="text2" w:themeFillTint="33" w:val="clear"/>
             <w:tcMar>
-              <w:left w:w="4" w:type="dxa"/>
+              <w:left w:w="-1" w:type="dxa"/>
             </w:tcMar>
             <w:vAlign w:val="center"/>
           </w:tcPr>
@@ -1142,7 +1144,7 @@
             </w:tcBorders>
             <w:shd w:color="auto" w:fill="auto" w:val="clear"/>
             <w:tcMar>
-              <w:left w:w="4" w:type="dxa"/>
+              <w:left w:w="-1" w:type="dxa"/>
             </w:tcMar>
           </w:tcPr>
           <w:p>
@@ -1165,7 +1167,7 @@
         </w:tc>
         <w:tc>
           <w:tcPr>
-            <w:tcW w:w="6754" w:type="dxa"/>
+            <w:tcW w:w="6755" w:type="dxa"/>
             <w:tcBorders>
               <w:top w:val="single" w:sz="4" w:space="0" w:color="000001"/>
               <w:left w:val="single" w:sz="4" w:space="0" w:color="000001"/>
@@ -1176,7 +1178,7 @@
             </w:tcBorders>
             <w:shd w:color="auto" w:fill="auto" w:val="clear"/>
             <w:tcMar>
-              <w:left w:w="4" w:type="dxa"/>
+              <w:left w:w="-1" w:type="dxa"/>
             </w:tcMar>
           </w:tcPr>
           <w:p>
@@ -1190,35 +1192,7 @@
                 <w:rFonts w:eastAsia="Times New Roman" w:cs="Arial"/>
                 <w:lang w:eastAsia="fr-CA"/>
               </w:rPr>
-              <w:t xml:space="preserve">Le </w:t>
-            </w:r>
-            <w:r>
-              <w:rPr>
-                <w:rFonts w:eastAsia="Times New Roman" w:cs="Arial"/>
-                <w:lang w:eastAsia="fr-CA"/>
-              </w:rPr>
-              <w:t>joueur</w:t>
-            </w:r>
-            <w:r>
-              <w:rPr>
-                <w:rFonts w:eastAsia="Times New Roman" w:cs="Arial"/>
-                <w:lang w:eastAsia="fr-CA"/>
-              </w:rPr>
-              <w:t xml:space="preserve"> </w:t>
-            </w:r>
-            <w:r>
-              <w:rPr>
-                <w:rFonts w:eastAsia="Times New Roman" w:cs="Arial"/>
-                <w:lang w:eastAsia="fr-CA"/>
-              </w:rPr>
-              <w:t>attend que ses adversaires se connectent, et clique sur</w:t>
-            </w:r>
-            <w:r>
-              <w:rPr>
-                <w:rFonts w:eastAsia="Times New Roman" w:cs="Arial"/>
-                <w:lang w:eastAsia="fr-CA"/>
-              </w:rPr>
-              <w:t xml:space="preserve"> </w:t>
+              <w:t xml:space="preserve">Le joueur attend que ses adversaires se connectent, et clique sur </w:t>
             </w:r>
             <w:r>
               <w:rPr>
@@ -1226,23 +1200,7 @@
                 <w:color w:val="8DB3E2" w:themeColor="text2" w:themeTint="66"/>
                 <w:lang w:eastAsia="fr-CA"/>
               </w:rPr>
-              <w:t xml:space="preserve">« </w:t>
-            </w:r>
-            <w:r>
-              <w:rPr>
-                <w:rFonts w:eastAsia="Times New Roman" w:cs="Arial"/>
-                <w:color w:val="8DB3E2" w:themeColor="text2" w:themeTint="66"/>
-                <w:lang w:eastAsia="fr-CA"/>
-              </w:rPr>
-              <w:t xml:space="preserve">Lancer </w:t>
-            </w:r>
-            <w:r>
-              <w:rPr>
-                <w:rFonts w:eastAsia="Times New Roman" w:cs="Arial"/>
-                <w:color w:val="8DB3E2" w:themeColor="text2" w:themeTint="66"/>
-                <w:lang w:eastAsia="fr-CA"/>
-              </w:rPr>
-              <w:t>»</w:t>
+              <w:t>« Lancer »</w:t>
             </w:r>
             <w:r>
               <w:rPr>
@@ -1260,16 +1218,19 @@
         </w:trPr>
         <w:tc>
           <w:tcPr>
-            <w:tcW w:w="3221" w:type="dxa"/>
+            <w:tcW w:w="3220" w:type="dxa"/>
             <w:vMerge w:val="continue"/>
             <w:tcBorders>
-              <w:left w:val="single" w:sz="4" w:space="0" w:color="000001"/>
-              <w:right w:val="single" w:sz="4" w:space="0" w:color="000001"/>
+              <w:top w:val="single" w:sz="4" w:space="0" w:color="000001"/>
+              <w:left w:val="single" w:sz="4" w:space="0" w:color="000001"/>
+              <w:bottom w:val="single" w:sz="4" w:space="0" w:color="000001"/>
+              <w:right w:val="single" w:sz="4" w:space="0" w:color="000001"/>
+              <w:insideH w:val="single" w:sz="4" w:space="0" w:color="000001"/>
               <w:insideV w:val="single" w:sz="4" w:space="0" w:color="000001"/>
             </w:tcBorders>
             <w:shd w:color="auto" w:fill="C6D9F1" w:themeFill="text2" w:themeFillTint="33" w:val="clear"/>
             <w:tcMar>
-              <w:left w:w="4" w:type="dxa"/>
+              <w:left w:w="-1" w:type="dxa"/>
             </w:tcMar>
             <w:vAlign w:val="center"/>
           </w:tcPr>
@@ -1297,7 +1258,7 @@
             </w:tcBorders>
             <w:shd w:color="auto" w:fill="auto" w:val="clear"/>
             <w:tcMar>
-              <w:left w:w="4" w:type="dxa"/>
+              <w:left w:w="-1" w:type="dxa"/>
             </w:tcMar>
           </w:tcPr>
           <w:p>
@@ -1314,7 +1275,7 @@
         </w:tc>
         <w:tc>
           <w:tcPr>
-            <w:tcW w:w="6754" w:type="dxa"/>
+            <w:tcW w:w="6755" w:type="dxa"/>
             <w:tcBorders>
               <w:top w:val="single" w:sz="4" w:space="0" w:color="000001"/>
               <w:left w:val="single" w:sz="4" w:space="0" w:color="000001"/>
@@ -1325,7 +1286,7 @@
             </w:tcBorders>
             <w:shd w:color="auto" w:fill="auto" w:val="clear"/>
             <w:tcMar>
-              <w:left w:w="4" w:type="dxa"/>
+              <w:left w:w="-1" w:type="dxa"/>
             </w:tcMar>
           </w:tcPr>
           <w:p>
@@ -1355,7 +1316,7 @@
       <w:tblPr>
         <w:tblW w:w="10782" w:type="dxa"/>
         <w:jc w:val="left"/>
-        <w:tblInd w:w="9" w:type="dxa"/>
+        <w:tblInd w:w="4" w:type="dxa"/>
         <w:tblBorders>
           <w:top w:val="single" w:sz="4" w:space="0" w:color="000001"/>
           <w:left w:val="single" w:sz="4" w:space="0" w:color="000001"/>
@@ -1366,16 +1327,16 @@
         </w:tblBorders>
         <w:tblCellMar>
           <w:top w:w="9" w:type="dxa"/>
-          <w:left w:w="4" w:type="dxa"/>
+          <w:left w:w="-1" w:type="dxa"/>
           <w:bottom w:w="0" w:type="dxa"/>
           <w:right w:w="9" w:type="dxa"/>
         </w:tblCellMar>
         <w:tblLook w:val="0600" w:noVBand="1" w:noHBand="1" w:lastColumn="0" w:firstColumn="0" w:lastRow="0" w:firstRow="0"/>
       </w:tblPr>
       <w:tblGrid>
-        <w:gridCol w:w="3221"/>
+        <w:gridCol w:w="3220"/>
         <w:gridCol w:w="807"/>
-        <w:gridCol w:w="6754"/>
+        <w:gridCol w:w="6755"/>
       </w:tblGrid>
       <w:tr>
         <w:trPr>
@@ -1383,7 +1344,7 @@
         </w:trPr>
         <w:tc>
           <w:tcPr>
-            <w:tcW w:w="3221" w:type="dxa"/>
+            <w:tcW w:w="3220" w:type="dxa"/>
             <w:tcBorders>
               <w:top w:val="single" w:sz="4" w:space="0" w:color="000001"/>
               <w:left w:val="single" w:sz="4" w:space="0" w:color="000001"/>
@@ -1394,7 +1355,7 @@
             </w:tcBorders>
             <w:shd w:color="auto" w:fill="C6D9F1" w:themeFill="text2" w:themeFillTint="33" w:val="clear"/>
             <w:tcMar>
-              <w:left w:w="4" w:type="dxa"/>
+              <w:left w:w="-1" w:type="dxa"/>
             </w:tcMar>
             <w:vAlign w:val="center"/>
           </w:tcPr>
@@ -1426,7 +1387,7 @@
             </w:tcBorders>
             <w:shd w:color="auto" w:fill="C6D9F1" w:themeFill="text2" w:themeFillTint="33" w:val="clear"/>
             <w:tcMar>
-              <w:left w:w="4" w:type="dxa"/>
+              <w:left w:w="-1" w:type="dxa"/>
             </w:tcMar>
             <w:vAlign w:val="center"/>
           </w:tcPr>
@@ -1447,7 +1408,7 @@
         </w:tc>
         <w:tc>
           <w:tcPr>
-            <w:tcW w:w="6754" w:type="dxa"/>
+            <w:tcW w:w="6755" w:type="dxa"/>
             <w:tcBorders>
               <w:top w:val="single" w:sz="4" w:space="0" w:color="000001"/>
               <w:left w:val="single" w:sz="4" w:space="0" w:color="000001"/>
@@ -1458,7 +1419,7 @@
             </w:tcBorders>
             <w:shd w:color="auto" w:fill="C6D9F1" w:themeFill="text2" w:themeFillTint="33" w:val="clear"/>
             <w:tcMar>
-              <w:left w:w="4" w:type="dxa"/>
+              <w:left w:w="-1" w:type="dxa"/>
             </w:tcMar>
             <w:vAlign w:val="center"/>
           </w:tcPr>
@@ -1484,17 +1445,19 @@
         </w:trPr>
         <w:tc>
           <w:tcPr>
-            <w:tcW w:w="3221" w:type="dxa"/>
+            <w:tcW w:w="3220" w:type="dxa"/>
             <w:vMerge w:val="restart"/>
             <w:tcBorders>
               <w:top w:val="single" w:sz="4" w:space="0" w:color="000001"/>
               <w:left w:val="single" w:sz="4" w:space="0" w:color="000001"/>
-              <w:right w:val="single" w:sz="4" w:space="0" w:color="000001"/>
+              <w:bottom w:val="single" w:sz="4" w:space="0" w:color="000001"/>
+              <w:right w:val="single" w:sz="4" w:space="0" w:color="000001"/>
+              <w:insideH w:val="single" w:sz="4" w:space="0" w:color="000001"/>
               <w:insideV w:val="single" w:sz="4" w:space="0" w:color="000001"/>
             </w:tcBorders>
             <w:shd w:color="auto" w:fill="C6D9F1" w:themeFill="text2" w:themeFillTint="33" w:val="clear"/>
             <w:tcMar>
-              <w:left w:w="4" w:type="dxa"/>
+              <w:left w:w="-1" w:type="dxa"/>
             </w:tcMar>
             <w:vAlign w:val="center"/>
           </w:tcPr>
@@ -1568,7 +1531,7 @@
             </w:tcBorders>
             <w:shd w:color="auto" w:fill="auto" w:val="clear"/>
             <w:tcMar>
-              <w:left w:w="4" w:type="dxa"/>
+              <w:left w:w="-1" w:type="dxa"/>
             </w:tcMar>
           </w:tcPr>
           <w:p>
@@ -1591,7 +1554,7 @@
         </w:tc>
         <w:tc>
           <w:tcPr>
-            <w:tcW w:w="6754" w:type="dxa"/>
+            <w:tcW w:w="6755" w:type="dxa"/>
             <w:tcBorders>
               <w:top w:val="single" w:sz="4" w:space="0" w:color="000001"/>
               <w:left w:val="single" w:sz="4" w:space="0" w:color="000001"/>
@@ -1602,7 +1565,7 @@
             </w:tcBorders>
             <w:shd w:color="auto" w:fill="auto" w:val="clear"/>
             <w:tcMar>
-              <w:left w:w="4" w:type="dxa"/>
+              <w:left w:w="-1" w:type="dxa"/>
             </w:tcMar>
           </w:tcPr>
           <w:p>
@@ -1616,21 +1579,7 @@
                 <w:rFonts w:eastAsia="Times New Roman" w:cs="Arial"/>
                 <w:lang w:eastAsia="fr-CA"/>
               </w:rPr>
-              <w:t>Si les données d’un ou plusieurs champs sont invalides, le  système refuse l</w:t>
-            </w:r>
-            <w:r>
-              <w:rPr>
-                <w:rFonts w:eastAsia="Times New Roman" w:cs="Arial"/>
-                <w:lang w:eastAsia="fr-CA"/>
-              </w:rPr>
-              <w:t>a création de la partie</w:t>
-            </w:r>
-            <w:r>
-              <w:rPr>
-                <w:rFonts w:eastAsia="Times New Roman" w:cs="Arial"/>
-                <w:lang w:eastAsia="fr-CA"/>
-              </w:rPr>
-              <w:t>.</w:t>
+              <w:t>Si les données d’un ou plusieurs champs sont invalides, le  système refuse la création de la partie.</w:t>
             </w:r>
           </w:p>
         </w:tc>
@@ -1641,16 +1590,19 @@
         </w:trPr>
         <w:tc>
           <w:tcPr>
-            <w:tcW w:w="3221" w:type="dxa"/>
+            <w:tcW w:w="3220" w:type="dxa"/>
             <w:vMerge w:val="continue"/>
             <w:tcBorders>
-              <w:left w:val="single" w:sz="4" w:space="0" w:color="000001"/>
-              <w:right w:val="single" w:sz="4" w:space="0" w:color="000001"/>
+              <w:top w:val="single" w:sz="4" w:space="0" w:color="000001"/>
+              <w:left w:val="single" w:sz="4" w:space="0" w:color="000001"/>
+              <w:bottom w:val="single" w:sz="4" w:space="0" w:color="000001"/>
+              <w:right w:val="single" w:sz="4" w:space="0" w:color="000001"/>
+              <w:insideH w:val="single" w:sz="4" w:space="0" w:color="000001"/>
               <w:insideV w:val="single" w:sz="4" w:space="0" w:color="000001"/>
             </w:tcBorders>
             <w:shd w:color="auto" w:fill="C6D9F1" w:themeFill="text2" w:themeFillTint="33" w:val="clear"/>
             <w:tcMar>
-              <w:left w:w="4" w:type="dxa"/>
+              <w:left w:w="-1" w:type="dxa"/>
             </w:tcMar>
             <w:vAlign w:val="center"/>
           </w:tcPr>
@@ -1678,7 +1630,7 @@
             </w:tcBorders>
             <w:shd w:color="auto" w:fill="auto" w:val="clear"/>
             <w:tcMar>
-              <w:left w:w="4" w:type="dxa"/>
+              <w:left w:w="-1" w:type="dxa"/>
             </w:tcMar>
           </w:tcPr>
           <w:p>
@@ -1701,7 +1653,7 @@
         </w:tc>
         <w:tc>
           <w:tcPr>
-            <w:tcW w:w="6754" w:type="dxa"/>
+            <w:tcW w:w="6755" w:type="dxa"/>
             <w:tcBorders>
               <w:top w:val="single" w:sz="4" w:space="0" w:color="000001"/>
               <w:left w:val="single" w:sz="4" w:space="0" w:color="000001"/>
@@ -1712,7 +1664,7 @@
             </w:tcBorders>
             <w:shd w:color="auto" w:fill="auto" w:val="clear"/>
             <w:tcMar>
-              <w:left w:w="4" w:type="dxa"/>
+              <w:left w:w="-1" w:type="dxa"/>
             </w:tcMar>
           </w:tcPr>
           <w:p>
@@ -1755,9 +1707,10 @@
         </w:trPr>
         <w:tc>
           <w:tcPr>
-            <w:tcW w:w="3221" w:type="dxa"/>
+            <w:tcW w:w="3220" w:type="dxa"/>
             <w:vMerge w:val="continue"/>
             <w:tcBorders>
+              <w:top w:val="single" w:sz="4" w:space="0" w:color="000001"/>
               <w:left w:val="single" w:sz="4" w:space="0" w:color="000001"/>
               <w:bottom w:val="single" w:sz="4" w:space="0" w:color="000001"/>
               <w:right w:val="single" w:sz="4" w:space="0" w:color="000001"/>
@@ -1766,7 +1719,7 @@
             </w:tcBorders>
             <w:shd w:color="auto" w:fill="C6D9F1" w:themeFill="text2" w:themeFillTint="33" w:val="clear"/>
             <w:tcMar>
-              <w:left w:w="4" w:type="dxa"/>
+              <w:left w:w="-1" w:type="dxa"/>
             </w:tcMar>
             <w:vAlign w:val="center"/>
           </w:tcPr>
@@ -1794,7 +1747,7 @@
             </w:tcBorders>
             <w:shd w:color="auto" w:fill="auto" w:val="clear"/>
             <w:tcMar>
-              <w:left w:w="4" w:type="dxa"/>
+              <w:left w:w="-1" w:type="dxa"/>
             </w:tcMar>
           </w:tcPr>
           <w:p>
@@ -1817,7 +1770,7 @@
         </w:tc>
         <w:tc>
           <w:tcPr>
-            <w:tcW w:w="6754" w:type="dxa"/>
+            <w:tcW w:w="6755" w:type="dxa"/>
             <w:tcBorders>
               <w:top w:val="single" w:sz="4" w:space="0" w:color="000001"/>
               <w:left w:val="single" w:sz="4" w:space="0" w:color="000001"/>
@@ -1828,7 +1781,7 @@
             </w:tcBorders>
             <w:shd w:color="auto" w:fill="auto" w:val="clear"/>
             <w:tcMar>
-              <w:left w:w="4" w:type="dxa"/>
+              <w:left w:w="-1" w:type="dxa"/>
             </w:tcMar>
           </w:tcPr>
           <w:p>
@@ -1910,7 +1863,6 @@
     <w:rPrDefault>
       <w:rPr>
         <w:rFonts w:ascii="Calibri" w:hAnsi="Calibri" w:eastAsia="Calibri" w:cs="" w:asciiTheme="minorHAnsi" w:cstheme="minorBidi" w:eastAsiaTheme="minorHAnsi" w:hAnsiTheme="minorHAnsi"/>
-        <w:sz w:val="22"/>
         <w:szCs w:val="22"/>
         <w:lang w:val="fr-CA" w:eastAsia="en-US" w:bidi="ar-SA"/>
       </w:rPr>
@@ -2069,7 +2021,7 @@
     </w:pPr>
     <w:rPr>
       <w:rFonts w:ascii="Calibri" w:hAnsi="Calibri" w:eastAsia="Calibri" w:cs="" w:asciiTheme="minorHAnsi" w:cstheme="minorBidi" w:eastAsiaTheme="minorHAnsi" w:hAnsiTheme="minorHAnsi"/>
-      <w:color w:val="auto"/>
+      <w:color w:val="00000A"/>
       <w:sz w:val="22"/>
       <w:szCs w:val="22"/>
       <w:lang w:val="fr-CA" w:eastAsia="en-US" w:bidi="ar-SA"/>
@@ -2249,7 +2201,7 @@
     <w:qFormat/>
     <w:rsid w:val="00a059e1"/>
     <w:pPr>
-      <w:shd w:fill="DBE5F1" w:val="clear"/>
+      <w:shd w:val="clear" w:fill="DBE5F1"/>
     </w:pPr>
     <w:rPr>
       <w:b/>

</xml_diff>